<commit_message>
Continue in page 9
</commit_message>
<xml_diff>
--- a/Documents/Notebook Notes.docx
+++ b/Documents/Notebook Notes.docx
@@ -1,69 +1,77 @@
 
 <file path=word/document.xml><?xml version="1.0" encoding="utf-8"?>
-<w:document xmlns:wpc="http://schemas.microsoft.com/office/word/2010/wordprocessingCanvas" xmlns:cx="http://schemas.microsoft.com/office/drawing/2014/chartex" xmlns:cx1="http://schemas.microsoft.com/office/drawing/2015/9/8/chartex" xmlns:cx2="http://schemas.microsoft.com/office/drawing/2015/10/21/chartex" xmlns:cx3="http://schemas.microsoft.com/office/drawing/2016/5/9/chartex" xmlns:cx4="http://schemas.microsoft.com/office/drawing/2016/5/10/chartex" xmlns:cx5="http://schemas.microsoft.com/office/drawing/2016/5/11/chartex" xmlns:cx6="http://schemas.microsoft.com/office/drawing/2016/5/12/chartex" xmlns:cx7="http://schemas.microsoft.com/office/drawing/2016/5/13/chartex" xmlns:cx8="http://schemas.microsoft.com/office/drawing/2016/5/14/chartex" xmlns:mc="http://schemas.openxmlformats.org/markup-compatibility/2006" xmlns:aink="http://schemas.microsoft.com/office/drawing/2016/ink" xmlns:am3d="http://schemas.microsoft.com/office/drawing/2017/model3d" xmlns:o="urn:schemas-microsoft-com:office:office" xmlns:r="http://schemas.openxmlformats.org/officeDocument/2006/relationships" xmlns:m="http://schemas.openxmlformats.org/officeDocument/2006/math" xmlns:v="urn:schemas-microsoft-com:vml" xmlns:wp14="http://schemas.microsoft.com/office/word/2010/wordprocessingDrawing" xmlns:wp="http://schemas.openxmlformats.org/drawingml/2006/wordprocessingDrawing" xmlns:w10="urn:schemas-microsoft-com:office:word" xmlns:w="http://schemas.openxmlformats.org/wordprocessingml/2006/main" xmlns:w14="http://schemas.microsoft.com/office/word/2010/wordml" xmlns:w15="http://schemas.microsoft.com/office/word/2012/wordml" xmlns:w16cex="http://schemas.microsoft.com/office/word/2018/wordml/cex" xmlns:w16cid="http://schemas.microsoft.com/office/word/2016/wordml/cid" xmlns:w16="http://schemas.microsoft.com/office/word/2018/wordml" xmlns:w16se="http://schemas.microsoft.com/office/word/2015/wordml/symex" xmlns:wpg="http://schemas.microsoft.com/office/word/2010/wordprocessingGroup" xmlns:wpi="http://schemas.microsoft.com/office/word/2010/wordprocessingInk" xmlns:wne="http://schemas.microsoft.com/office/word/2006/wordml" xmlns:wps="http://schemas.microsoft.com/office/word/2010/wordprocessingShape" mc:Ignorable="w14 w15 w16se w16cid w16 w16cex wp14">
+<w:document xmlns:wpc="http://schemas.microsoft.com/office/word/2010/wordprocessingCanvas" xmlns:cx="http://schemas.microsoft.com/office/drawing/2014/chartex" xmlns:cx1="http://schemas.microsoft.com/office/drawing/2015/9/8/chartex" xmlns:cx2="http://schemas.microsoft.com/office/drawing/2015/10/21/chartex" xmlns:cx3="http://schemas.microsoft.com/office/drawing/2016/5/9/chartex" xmlns:cx4="http://schemas.microsoft.com/office/drawing/2016/5/10/chartex" xmlns:cx5="http://schemas.microsoft.com/office/drawing/2016/5/11/chartex" xmlns:cx6="http://schemas.microsoft.com/office/drawing/2016/5/12/chartex" xmlns:cx7="http://schemas.microsoft.com/office/drawing/2016/5/13/chartex" xmlns:cx8="http://schemas.microsoft.com/office/drawing/2016/5/14/chartex" xmlns:mc="http://schemas.openxmlformats.org/markup-compatibility/2006" xmlns:aink="http://schemas.microsoft.com/office/drawing/2016/ink" xmlns:am3d="http://schemas.microsoft.com/office/drawing/2017/model3d" xmlns:o="urn:schemas-microsoft-com:office:office" xmlns:oel="http://schemas.microsoft.com/office/2019/extlst" xmlns:r="http://schemas.openxmlformats.org/officeDocument/2006/relationships" xmlns:m="http://schemas.openxmlformats.org/officeDocument/2006/math" xmlns:v="urn:schemas-microsoft-com:vml" xmlns:wp14="http://schemas.microsoft.com/office/word/2010/wordprocessingDrawing" xmlns:wp="http://schemas.openxmlformats.org/drawingml/2006/wordprocessingDrawing" xmlns:w10="urn:schemas-microsoft-com:office:word" xmlns:w="http://schemas.openxmlformats.org/wordprocessingml/2006/main" xmlns:w14="http://schemas.microsoft.com/office/word/2010/wordml" xmlns:w15="http://schemas.microsoft.com/office/word/2012/wordml" xmlns:w16cex="http://schemas.microsoft.com/office/word/2018/wordml/cex" xmlns:w16cid="http://schemas.microsoft.com/office/word/2016/wordml/cid" xmlns:w16="http://schemas.microsoft.com/office/word/2018/wordml" xmlns:w16sdtdh="http://schemas.microsoft.com/office/word/2020/wordml/sdtdatahash" xmlns:w16se="http://schemas.microsoft.com/office/word/2015/wordml/symex" xmlns:wpg="http://schemas.microsoft.com/office/word/2010/wordprocessingGroup" xmlns:wpi="http://schemas.microsoft.com/office/word/2010/wordprocessingInk" xmlns:wne="http://schemas.microsoft.com/office/word/2006/wordml" xmlns:wps="http://schemas.microsoft.com/office/word/2010/wordprocessingShape" mc:Ignorable="w14 w15 w16se w16cid w16 w16cex w16sdtdh wp14">
   <w:body>
     <w:p>
       <w:pPr>
-        <w:pStyle w:val="Ttulo"/>
+        <w:pStyle w:val="Title"/>
       </w:pPr>
     </w:p>
     <w:p>
       <w:pPr>
-        <w:pStyle w:val="Ttulo"/>
+        <w:pStyle w:val="Title"/>
       </w:pPr>
     </w:p>
     <w:p>
       <w:pPr>
-        <w:pStyle w:val="Ttulo"/>
+        <w:pStyle w:val="Title"/>
       </w:pPr>
     </w:p>
     <w:p>
       <w:pPr>
-        <w:pStyle w:val="Ttulo"/>
+        <w:pStyle w:val="Title"/>
       </w:pPr>
     </w:p>
     <w:p>
       <w:pPr>
-        <w:pStyle w:val="Ttulo"/>
+        <w:pStyle w:val="Title"/>
       </w:pPr>
     </w:p>
     <w:p>
       <w:pPr>
-        <w:pStyle w:val="Ttulo"/>
+        <w:pStyle w:val="Title"/>
       </w:pPr>
     </w:p>
     <w:p>
       <w:pPr>
-        <w:pStyle w:val="Ttulo"/>
+        <w:pStyle w:val="Title"/>
       </w:pPr>
     </w:p>
     <w:p>
       <w:pPr>
-        <w:pStyle w:val="Ttulo"/>
+        <w:pStyle w:val="Title"/>
       </w:pPr>
     </w:p>
     <w:p>
       <w:pPr>
-        <w:pStyle w:val="Ttulo"/>
+        <w:pStyle w:val="Title"/>
+        <w:rPr>
+          <w:lang w:val="en-US"/>
+        </w:rPr>
       </w:pPr>
       <w:r>
-        <w:t>CADERNO</w:t>
+        <w:rPr>
+          <w:lang w:val="en-US"/>
+        </w:rPr>
+        <w:t>MODERN JAVA IN AC</w:t>
       </w:r>
       <w:r>
-        <w:t xml:space="preserve"> </w:t>
-      </w:r>
-      <w:r>
-        <w:t>CURSO</w:t>
-      </w:r>
-      <w:r>
-        <w:t xml:space="preserve"> </w:t>
-      </w:r>
-      <w:r>
-        <w:t>TEMPLATE</w:t>
+        <w:rPr>
+          <w:lang w:val="en-US"/>
+        </w:rPr>
+        <w:t>TION</w:t>
       </w:r>
     </w:p>
     <w:p>
+      <w:pPr>
+        <w:rPr>
+          <w:lang w:val="en-US"/>
+        </w:rPr>
+      </w:pPr>
       <w:r>
+        <w:rPr>
+          <w:lang w:val="en-US"/>
+        </w:rPr>
         <w:br w:type="page"/>
       </w:r>
     </w:p>
@@ -75,6 +83,7 @@
           <w:bCs/>
           <w:sz w:val="32"/>
           <w:szCs w:val="32"/>
+          <w:lang w:val="en-US"/>
         </w:rPr>
       </w:pPr>
       <w:r>
@@ -83,9 +92,10 @@
           <w:bCs/>
           <w:sz w:val="32"/>
           <w:szCs w:val="32"/>
+          <w:lang w:val="en-US"/>
         </w:rPr>
         <w:lastRenderedPageBreak/>
-        <w:t>SUMÁRIO</w:t>
+        <w:t>CONTENTS</w:t>
       </w:r>
     </w:p>
     <w:p>
@@ -96,17 +106,18 @@
           <w:bCs/>
           <w:sz w:val="32"/>
           <w:szCs w:val="32"/>
+          <w:lang w:val="en-US"/>
         </w:rPr>
       </w:pPr>
     </w:p>
     <w:p>
       <w:pPr>
-        <w:pStyle w:val="Sumrio1"/>
+        <w:pStyle w:val="TOC1"/>
         <w:rPr>
           <w:rFonts w:eastAsiaTheme="minorEastAsia"/>
           <w:noProof/>
           <w:sz w:val="22"/>
-          <w:lang w:eastAsia="pt-BR"/>
+          <w:lang w:val="en-US" w:eastAsia="ja-JP"/>
         </w:rPr>
       </w:pPr>
       <w:r>
@@ -118,7 +129,7 @@
       <w:r>
         <w:fldChar w:fldCharType="separate"/>
       </w:r>
-      <w:hyperlink w:anchor="_Toc46487896" w:history="1">
+      <w:hyperlink w:anchor="_Toc128334426" w:history="1">
         <w:r>
           <w:rPr>
             <w:rStyle w:val="Hyperlink"/>
@@ -131,7 +142,7 @@
             <w:rFonts w:eastAsiaTheme="minorEastAsia"/>
             <w:noProof/>
             <w:sz w:val="22"/>
-            <w:lang w:eastAsia="pt-BR"/>
+            <w:lang w:val="en-US" w:eastAsia="ja-JP"/>
           </w:rPr>
           <w:tab/>
         </w:r>
@@ -140,7 +151,7 @@
             <w:rStyle w:val="Hyperlink"/>
             <w:noProof/>
           </w:rPr>
-          <w:t>CAPÍTULO</w:t>
+          <w:t>PART 1 - FUNDAMENTALS</w:t>
         </w:r>
         <w:r>
           <w:rPr>
@@ -161,7 +172,7 @@
             <w:noProof/>
             <w:webHidden/>
           </w:rPr>
-          <w:instrText xml:space="preserve"> PAGEREF _Toc46487896 \h </w:instrText>
+          <w:instrText xml:space="preserve"> PAGEREF _Toc128334426 \h </w:instrText>
         </w:r>
         <w:r>
           <w:rPr>
@@ -204,429 +215,21 @@
     </w:p>
     <w:p>
       <w:pPr>
-        <w:pStyle w:val="Ttulo1"/>
-      </w:pPr>
-      <w:bookmarkStart w:id="0" w:name="_Toc46487896"/>
+        <w:pStyle w:val="Heading1"/>
+      </w:pPr>
+      <w:bookmarkStart w:id="0" w:name="_Toc128334426"/>
       <w:r>
         <w:lastRenderedPageBreak/>
-        <w:t>CAP</w:t>
-      </w:r>
-      <w:r>
-        <w:t>Í</w:t>
-      </w:r>
-      <w:r>
-        <w:t>TULO</w:t>
+        <w:t>PART 1 - FUNDAMENTALS</w:t>
       </w:r>
       <w:bookmarkEnd w:id="0"/>
     </w:p>
     <w:p>
-      <w:proofErr w:type="spellStart"/>
       <w:r>
-        <w:t>Lorem</w:t>
-      </w:r>
-      <w:proofErr w:type="spellEnd"/>
-      <w:r>
-        <w:t xml:space="preserve"> ipsum </w:t>
-      </w:r>
-      <w:proofErr w:type="spellStart"/>
-      <w:r>
-        <w:t>dolor</w:t>
-      </w:r>
-      <w:proofErr w:type="spellEnd"/>
-      <w:r>
-        <w:t xml:space="preserve"> </w:t>
-      </w:r>
-      <w:proofErr w:type="spellStart"/>
-      <w:r>
-        <w:t>sit</w:t>
-      </w:r>
-      <w:proofErr w:type="spellEnd"/>
-      <w:r>
-        <w:t xml:space="preserve"> </w:t>
-      </w:r>
-      <w:proofErr w:type="spellStart"/>
-      <w:r>
-        <w:t>amet</w:t>
-      </w:r>
-      <w:proofErr w:type="spellEnd"/>
-      <w:r>
-        <w:t xml:space="preserve">, </w:t>
-      </w:r>
-      <w:proofErr w:type="spellStart"/>
-      <w:r>
-        <w:t>consectetur</w:t>
-      </w:r>
-      <w:proofErr w:type="spellEnd"/>
-      <w:r>
-        <w:t xml:space="preserve"> </w:t>
-      </w:r>
-      <w:proofErr w:type="spellStart"/>
-      <w:r>
-        <w:t>adipiscing</w:t>
-      </w:r>
-      <w:proofErr w:type="spellEnd"/>
-      <w:r>
-        <w:t xml:space="preserve"> </w:t>
-      </w:r>
-      <w:proofErr w:type="spellStart"/>
-      <w:r>
-        <w:t>elit</w:t>
-      </w:r>
-      <w:proofErr w:type="spellEnd"/>
-      <w:r>
-        <w:t xml:space="preserve">. In </w:t>
-      </w:r>
-      <w:proofErr w:type="spellStart"/>
-      <w:r>
-        <w:t>egestas</w:t>
-      </w:r>
-      <w:proofErr w:type="spellEnd"/>
-      <w:r>
-        <w:t xml:space="preserve"> vitae </w:t>
-      </w:r>
-      <w:proofErr w:type="spellStart"/>
-      <w:r>
-        <w:t>nibh</w:t>
-      </w:r>
-      <w:proofErr w:type="spellEnd"/>
-      <w:r>
-        <w:t xml:space="preserve"> </w:t>
-      </w:r>
-      <w:proofErr w:type="spellStart"/>
-      <w:r>
-        <w:t>posuere</w:t>
-      </w:r>
-      <w:proofErr w:type="spellEnd"/>
-      <w:r>
-        <w:t xml:space="preserve"> </w:t>
-      </w:r>
-      <w:proofErr w:type="spellStart"/>
-      <w:r>
-        <w:t>condimentum</w:t>
-      </w:r>
-      <w:proofErr w:type="spellEnd"/>
-      <w:r>
-        <w:t xml:space="preserve">. </w:t>
-      </w:r>
-      <w:proofErr w:type="spellStart"/>
-      <w:r>
-        <w:t>Aliquam</w:t>
-      </w:r>
-      <w:proofErr w:type="spellEnd"/>
-      <w:r>
-        <w:t xml:space="preserve"> quis </w:t>
-      </w:r>
-      <w:proofErr w:type="spellStart"/>
-      <w:r>
-        <w:t>rutrum</w:t>
-      </w:r>
-      <w:proofErr w:type="spellEnd"/>
-      <w:r>
-        <w:t xml:space="preserve"> nunc. </w:t>
-      </w:r>
-      <w:proofErr w:type="spellStart"/>
-      <w:r>
-        <w:t>Sed</w:t>
-      </w:r>
-      <w:proofErr w:type="spellEnd"/>
-      <w:r>
-        <w:t xml:space="preserve"> </w:t>
-      </w:r>
-      <w:proofErr w:type="spellStart"/>
-      <w:r>
-        <w:t>convallis</w:t>
-      </w:r>
-      <w:proofErr w:type="spellEnd"/>
-      <w:r>
-        <w:t xml:space="preserve"> </w:t>
-      </w:r>
-      <w:proofErr w:type="spellStart"/>
-      <w:r>
-        <w:t>turpis</w:t>
-      </w:r>
-      <w:proofErr w:type="spellEnd"/>
-      <w:r>
-        <w:t xml:space="preserve"> ac </w:t>
-      </w:r>
-      <w:proofErr w:type="spellStart"/>
-      <w:r>
-        <w:t>vestibulum</w:t>
-      </w:r>
-      <w:proofErr w:type="spellEnd"/>
-      <w:r>
-        <w:t xml:space="preserve"> </w:t>
-      </w:r>
-      <w:proofErr w:type="spellStart"/>
-      <w:r>
-        <w:t>ullamcorper</w:t>
-      </w:r>
-      <w:proofErr w:type="spellEnd"/>
-      <w:r>
-        <w:t xml:space="preserve">. </w:t>
-      </w:r>
-      <w:proofErr w:type="spellStart"/>
-      <w:r>
-        <w:t>Suspendisse</w:t>
-      </w:r>
-      <w:proofErr w:type="spellEnd"/>
-      <w:r>
-        <w:t xml:space="preserve"> </w:t>
-      </w:r>
-      <w:proofErr w:type="spellStart"/>
-      <w:r>
-        <w:t>efficitur</w:t>
-      </w:r>
-      <w:proofErr w:type="spellEnd"/>
-      <w:r>
-        <w:t xml:space="preserve"> </w:t>
-      </w:r>
-      <w:proofErr w:type="spellStart"/>
-      <w:r>
-        <w:t>rutrum</w:t>
-      </w:r>
-      <w:proofErr w:type="spellEnd"/>
-      <w:r>
-        <w:t xml:space="preserve"> </w:t>
-      </w:r>
-      <w:proofErr w:type="spellStart"/>
-      <w:r>
-        <w:t>placerat</w:t>
-      </w:r>
-      <w:proofErr w:type="spellEnd"/>
-      <w:r>
-        <w:t xml:space="preserve">. </w:t>
-      </w:r>
-      <w:proofErr w:type="spellStart"/>
-      <w:r>
-        <w:t>Praesent</w:t>
-      </w:r>
-      <w:proofErr w:type="spellEnd"/>
-      <w:r>
-        <w:t xml:space="preserve"> </w:t>
-      </w:r>
-      <w:proofErr w:type="spellStart"/>
-      <w:r>
-        <w:t>nec</w:t>
-      </w:r>
-      <w:proofErr w:type="spellEnd"/>
-      <w:r>
-        <w:t xml:space="preserve"> </w:t>
-      </w:r>
-      <w:proofErr w:type="spellStart"/>
-      <w:r>
-        <w:t>nulla</w:t>
-      </w:r>
-      <w:proofErr w:type="spellEnd"/>
-      <w:r>
-        <w:t xml:space="preserve"> ac nunc </w:t>
-      </w:r>
-      <w:proofErr w:type="spellStart"/>
-      <w:r>
-        <w:t>luctus</w:t>
-      </w:r>
-      <w:proofErr w:type="spellEnd"/>
-      <w:r>
-        <w:t xml:space="preserve"> </w:t>
-      </w:r>
-      <w:proofErr w:type="spellStart"/>
-      <w:r>
-        <w:t>pulvinar</w:t>
-      </w:r>
-      <w:proofErr w:type="spellEnd"/>
-      <w:r>
-        <w:t xml:space="preserve">. </w:t>
-      </w:r>
-      <w:proofErr w:type="spellStart"/>
-      <w:r>
-        <w:t>Integer</w:t>
-      </w:r>
-      <w:proofErr w:type="spellEnd"/>
-      <w:r>
-        <w:t xml:space="preserve"> in </w:t>
-      </w:r>
-      <w:proofErr w:type="spellStart"/>
-      <w:r>
-        <w:t>sollicitudin</w:t>
-      </w:r>
-      <w:proofErr w:type="spellEnd"/>
-      <w:r>
-        <w:t xml:space="preserve"> </w:t>
-      </w:r>
-      <w:proofErr w:type="spellStart"/>
-      <w:r>
-        <w:t>augue</w:t>
-      </w:r>
-      <w:proofErr w:type="spellEnd"/>
-      <w:r>
-        <w:t xml:space="preserve">. </w:t>
-      </w:r>
-      <w:proofErr w:type="spellStart"/>
-      <w:r>
-        <w:t>Nullam</w:t>
-      </w:r>
-      <w:proofErr w:type="spellEnd"/>
-      <w:r>
-        <w:t xml:space="preserve"> </w:t>
-      </w:r>
-      <w:proofErr w:type="spellStart"/>
-      <w:r>
-        <w:t>finibus</w:t>
-      </w:r>
-      <w:proofErr w:type="spellEnd"/>
-      <w:r>
-        <w:t xml:space="preserve"> </w:t>
-      </w:r>
-      <w:proofErr w:type="spellStart"/>
-      <w:r>
-        <w:t>fermentum</w:t>
-      </w:r>
-      <w:proofErr w:type="spellEnd"/>
-      <w:r>
-        <w:t xml:space="preserve"> </w:t>
-      </w:r>
-      <w:proofErr w:type="spellStart"/>
-      <w:r>
-        <w:t>dui</w:t>
-      </w:r>
-      <w:proofErr w:type="spellEnd"/>
-      <w:r>
-        <w:t xml:space="preserve"> eu </w:t>
-      </w:r>
-      <w:proofErr w:type="spellStart"/>
-      <w:r>
-        <w:t>ornare</w:t>
-      </w:r>
-      <w:proofErr w:type="spellEnd"/>
-      <w:r>
-        <w:t xml:space="preserve">. </w:t>
-      </w:r>
-      <w:proofErr w:type="spellStart"/>
-      <w:r>
-        <w:t>Proin</w:t>
-      </w:r>
-      <w:proofErr w:type="spellEnd"/>
-      <w:r>
-        <w:t xml:space="preserve"> ut magna mi. </w:t>
-      </w:r>
-      <w:proofErr w:type="spellStart"/>
-      <w:r>
-        <w:t>Quisque</w:t>
-      </w:r>
-      <w:proofErr w:type="spellEnd"/>
-      <w:r>
-        <w:t xml:space="preserve"> </w:t>
-      </w:r>
-      <w:proofErr w:type="spellStart"/>
-      <w:r>
-        <w:t>vulputate</w:t>
-      </w:r>
-      <w:proofErr w:type="spellEnd"/>
-      <w:r>
-        <w:t xml:space="preserve"> </w:t>
-      </w:r>
-      <w:proofErr w:type="spellStart"/>
-      <w:r>
-        <w:t>pellentesque</w:t>
-      </w:r>
-      <w:proofErr w:type="spellEnd"/>
-      <w:r>
-        <w:t xml:space="preserve"> mi non </w:t>
-      </w:r>
-      <w:proofErr w:type="spellStart"/>
-      <w:r>
-        <w:t>consequat</w:t>
-      </w:r>
-      <w:proofErr w:type="spellEnd"/>
-      <w:r>
-        <w:t xml:space="preserve">. </w:t>
-      </w:r>
-      <w:proofErr w:type="spellStart"/>
-      <w:r>
-        <w:t>Mauris</w:t>
-      </w:r>
-      <w:proofErr w:type="spellEnd"/>
-      <w:r>
-        <w:t xml:space="preserve"> </w:t>
-      </w:r>
-      <w:proofErr w:type="spellStart"/>
-      <w:r>
-        <w:t>porttitor</w:t>
-      </w:r>
-      <w:proofErr w:type="spellEnd"/>
-      <w:r>
-        <w:t xml:space="preserve"> </w:t>
-      </w:r>
-      <w:proofErr w:type="spellStart"/>
-      <w:r>
-        <w:t>condimentum</w:t>
-      </w:r>
-      <w:proofErr w:type="spellEnd"/>
-      <w:r>
-        <w:t xml:space="preserve"> nunc, vitae </w:t>
-      </w:r>
-      <w:proofErr w:type="spellStart"/>
-      <w:r>
-        <w:t>suscipit</w:t>
-      </w:r>
-      <w:proofErr w:type="spellEnd"/>
-      <w:r>
-        <w:t xml:space="preserve"> erat </w:t>
-      </w:r>
-      <w:proofErr w:type="spellStart"/>
-      <w:r>
-        <w:t>consequat</w:t>
-      </w:r>
-      <w:proofErr w:type="spellEnd"/>
-      <w:r>
-        <w:t xml:space="preserve"> at. </w:t>
-      </w:r>
-      <w:proofErr w:type="spellStart"/>
-      <w:r>
-        <w:t>Praesent</w:t>
-      </w:r>
-      <w:proofErr w:type="spellEnd"/>
-      <w:r>
-        <w:t xml:space="preserve"> ipsum massa, </w:t>
-      </w:r>
-      <w:proofErr w:type="spellStart"/>
-      <w:r>
-        <w:t>dapibus</w:t>
-      </w:r>
-      <w:proofErr w:type="spellEnd"/>
-      <w:r>
-        <w:t xml:space="preserve"> in </w:t>
-      </w:r>
-      <w:proofErr w:type="spellStart"/>
-      <w:r>
-        <w:t>nulla</w:t>
-      </w:r>
-      <w:proofErr w:type="spellEnd"/>
-      <w:r>
-        <w:t xml:space="preserve"> id, </w:t>
-      </w:r>
-      <w:proofErr w:type="spellStart"/>
-      <w:r>
-        <w:t>bibendum</w:t>
-      </w:r>
-      <w:proofErr w:type="spellEnd"/>
-      <w:r>
-        <w:t xml:space="preserve"> </w:t>
-      </w:r>
-      <w:proofErr w:type="spellStart"/>
-      <w:r>
-        <w:t>convallis</w:t>
-      </w:r>
-      <w:proofErr w:type="spellEnd"/>
-      <w:r>
-        <w:t xml:space="preserve"> </w:t>
-      </w:r>
-      <w:proofErr w:type="spellStart"/>
-      <w:r>
-        <w:t>quam</w:t>
-      </w:r>
-      <w:proofErr w:type="spellEnd"/>
-      <w:r>
-        <w:t>.</w:t>
+        <w:rPr>
+          <w:lang w:val="en-US"/>
+        </w:rPr>
+        <w:t>Lorem ipsum</w:t>
       </w:r>
     </w:p>
     <w:sectPr>
@@ -640,7 +243,7 @@
 </file>
 
 <file path=word/endnotes.xml><?xml version="1.0" encoding="utf-8"?>
-<w:endnotes xmlns:wpc="http://schemas.microsoft.com/office/word/2010/wordprocessingCanvas" xmlns:cx="http://schemas.microsoft.com/office/drawing/2014/chartex" xmlns:cx1="http://schemas.microsoft.com/office/drawing/2015/9/8/chartex" xmlns:cx2="http://schemas.microsoft.com/office/drawing/2015/10/21/chartex" xmlns:cx3="http://schemas.microsoft.com/office/drawing/2016/5/9/chartex" xmlns:cx4="http://schemas.microsoft.com/office/drawing/2016/5/10/chartex" xmlns:cx5="http://schemas.microsoft.com/office/drawing/2016/5/11/chartex" xmlns:cx6="http://schemas.microsoft.com/office/drawing/2016/5/12/chartex" xmlns:cx7="http://schemas.microsoft.com/office/drawing/2016/5/13/chartex" xmlns:cx8="http://schemas.microsoft.com/office/drawing/2016/5/14/chartex" xmlns:mc="http://schemas.openxmlformats.org/markup-compatibility/2006" xmlns:aink="http://schemas.microsoft.com/office/drawing/2016/ink" xmlns:am3d="http://schemas.microsoft.com/office/drawing/2017/model3d" xmlns:o="urn:schemas-microsoft-com:office:office" xmlns:r="http://schemas.openxmlformats.org/officeDocument/2006/relationships" xmlns:m="http://schemas.openxmlformats.org/officeDocument/2006/math" xmlns:v="urn:schemas-microsoft-com:vml" xmlns:wp14="http://schemas.microsoft.com/office/word/2010/wordprocessingDrawing" xmlns:wp="http://schemas.openxmlformats.org/drawingml/2006/wordprocessingDrawing" xmlns:w10="urn:schemas-microsoft-com:office:word" xmlns:w="http://schemas.openxmlformats.org/wordprocessingml/2006/main" xmlns:w14="http://schemas.microsoft.com/office/word/2010/wordml" xmlns:w15="http://schemas.microsoft.com/office/word/2012/wordml" xmlns:w16cex="http://schemas.microsoft.com/office/word/2018/wordml/cex" xmlns:w16cid="http://schemas.microsoft.com/office/word/2016/wordml/cid" xmlns:w16="http://schemas.microsoft.com/office/word/2018/wordml" xmlns:w16se="http://schemas.microsoft.com/office/word/2015/wordml/symex" xmlns:wpg="http://schemas.microsoft.com/office/word/2010/wordprocessingGroup" xmlns:wpi="http://schemas.microsoft.com/office/word/2010/wordprocessingInk" xmlns:wne="http://schemas.microsoft.com/office/word/2006/wordml" xmlns:wps="http://schemas.microsoft.com/office/word/2010/wordprocessingShape" mc:Ignorable="w14 w15 w16se w16cid w16 w16cex wp14">
+<w:endnotes xmlns:wpc="http://schemas.microsoft.com/office/word/2010/wordprocessingCanvas" xmlns:cx="http://schemas.microsoft.com/office/drawing/2014/chartex" xmlns:cx1="http://schemas.microsoft.com/office/drawing/2015/9/8/chartex" xmlns:cx2="http://schemas.microsoft.com/office/drawing/2015/10/21/chartex" xmlns:cx3="http://schemas.microsoft.com/office/drawing/2016/5/9/chartex" xmlns:cx4="http://schemas.microsoft.com/office/drawing/2016/5/10/chartex" xmlns:cx5="http://schemas.microsoft.com/office/drawing/2016/5/11/chartex" xmlns:cx6="http://schemas.microsoft.com/office/drawing/2016/5/12/chartex" xmlns:cx7="http://schemas.microsoft.com/office/drawing/2016/5/13/chartex" xmlns:cx8="http://schemas.microsoft.com/office/drawing/2016/5/14/chartex" xmlns:mc="http://schemas.openxmlformats.org/markup-compatibility/2006" xmlns:aink="http://schemas.microsoft.com/office/drawing/2016/ink" xmlns:am3d="http://schemas.microsoft.com/office/drawing/2017/model3d" xmlns:o="urn:schemas-microsoft-com:office:office" xmlns:oel="http://schemas.microsoft.com/office/2019/extlst" xmlns:r="http://schemas.openxmlformats.org/officeDocument/2006/relationships" xmlns:m="http://schemas.openxmlformats.org/officeDocument/2006/math" xmlns:v="urn:schemas-microsoft-com:vml" xmlns:wp14="http://schemas.microsoft.com/office/word/2010/wordprocessingDrawing" xmlns:wp="http://schemas.openxmlformats.org/drawingml/2006/wordprocessingDrawing" xmlns:w10="urn:schemas-microsoft-com:office:word" xmlns:w="http://schemas.openxmlformats.org/wordprocessingml/2006/main" xmlns:w14="http://schemas.microsoft.com/office/word/2010/wordml" xmlns:w15="http://schemas.microsoft.com/office/word/2012/wordml" xmlns:w16cex="http://schemas.microsoft.com/office/word/2018/wordml/cex" xmlns:w16cid="http://schemas.microsoft.com/office/word/2016/wordml/cid" xmlns:w16="http://schemas.microsoft.com/office/word/2018/wordml" xmlns:w16sdtdh="http://schemas.microsoft.com/office/word/2020/wordml/sdtdatahash" xmlns:w16se="http://schemas.microsoft.com/office/word/2015/wordml/symex" xmlns:wpg="http://schemas.microsoft.com/office/word/2010/wordprocessingGroup" xmlns:wpi="http://schemas.microsoft.com/office/word/2010/wordprocessingInk" xmlns:wne="http://schemas.microsoft.com/office/word/2006/wordml" xmlns:wps="http://schemas.microsoft.com/office/word/2010/wordprocessingShape" mc:Ignorable="w14 w15 w16se w16cid w16 w16cex w16sdtdh wp14">
   <w:endnote w:type="separator" w:id="-1">
     <w:p>
       <w:pPr>
@@ -665,7 +268,7 @@
 </file>
 
 <file path=word/footnotes.xml><?xml version="1.0" encoding="utf-8"?>
-<w:footnotes xmlns:wpc="http://schemas.microsoft.com/office/word/2010/wordprocessingCanvas" xmlns:cx="http://schemas.microsoft.com/office/drawing/2014/chartex" xmlns:cx1="http://schemas.microsoft.com/office/drawing/2015/9/8/chartex" xmlns:cx2="http://schemas.microsoft.com/office/drawing/2015/10/21/chartex" xmlns:cx3="http://schemas.microsoft.com/office/drawing/2016/5/9/chartex" xmlns:cx4="http://schemas.microsoft.com/office/drawing/2016/5/10/chartex" xmlns:cx5="http://schemas.microsoft.com/office/drawing/2016/5/11/chartex" xmlns:cx6="http://schemas.microsoft.com/office/drawing/2016/5/12/chartex" xmlns:cx7="http://schemas.microsoft.com/office/drawing/2016/5/13/chartex" xmlns:cx8="http://schemas.microsoft.com/office/drawing/2016/5/14/chartex" xmlns:mc="http://schemas.openxmlformats.org/markup-compatibility/2006" xmlns:aink="http://schemas.microsoft.com/office/drawing/2016/ink" xmlns:am3d="http://schemas.microsoft.com/office/drawing/2017/model3d" xmlns:o="urn:schemas-microsoft-com:office:office" xmlns:r="http://schemas.openxmlformats.org/officeDocument/2006/relationships" xmlns:m="http://schemas.openxmlformats.org/officeDocument/2006/math" xmlns:v="urn:schemas-microsoft-com:vml" xmlns:wp14="http://schemas.microsoft.com/office/word/2010/wordprocessingDrawing" xmlns:wp="http://schemas.openxmlformats.org/drawingml/2006/wordprocessingDrawing" xmlns:w10="urn:schemas-microsoft-com:office:word" xmlns:w="http://schemas.openxmlformats.org/wordprocessingml/2006/main" xmlns:w14="http://schemas.microsoft.com/office/word/2010/wordml" xmlns:w15="http://schemas.microsoft.com/office/word/2012/wordml" xmlns:w16cex="http://schemas.microsoft.com/office/word/2018/wordml/cex" xmlns:w16cid="http://schemas.microsoft.com/office/word/2016/wordml/cid" xmlns:w16="http://schemas.microsoft.com/office/word/2018/wordml" xmlns:w16se="http://schemas.microsoft.com/office/word/2015/wordml/symex" xmlns:wpg="http://schemas.microsoft.com/office/word/2010/wordprocessingGroup" xmlns:wpi="http://schemas.microsoft.com/office/word/2010/wordprocessingInk" xmlns:wne="http://schemas.microsoft.com/office/word/2006/wordml" xmlns:wps="http://schemas.microsoft.com/office/word/2010/wordprocessingShape" mc:Ignorable="w14 w15 w16se w16cid w16 w16cex wp14">
+<w:footnotes xmlns:wpc="http://schemas.microsoft.com/office/word/2010/wordprocessingCanvas" xmlns:cx="http://schemas.microsoft.com/office/drawing/2014/chartex" xmlns:cx1="http://schemas.microsoft.com/office/drawing/2015/9/8/chartex" xmlns:cx2="http://schemas.microsoft.com/office/drawing/2015/10/21/chartex" xmlns:cx3="http://schemas.microsoft.com/office/drawing/2016/5/9/chartex" xmlns:cx4="http://schemas.microsoft.com/office/drawing/2016/5/10/chartex" xmlns:cx5="http://schemas.microsoft.com/office/drawing/2016/5/11/chartex" xmlns:cx6="http://schemas.microsoft.com/office/drawing/2016/5/12/chartex" xmlns:cx7="http://schemas.microsoft.com/office/drawing/2016/5/13/chartex" xmlns:cx8="http://schemas.microsoft.com/office/drawing/2016/5/14/chartex" xmlns:mc="http://schemas.openxmlformats.org/markup-compatibility/2006" xmlns:aink="http://schemas.microsoft.com/office/drawing/2016/ink" xmlns:am3d="http://schemas.microsoft.com/office/drawing/2017/model3d" xmlns:o="urn:schemas-microsoft-com:office:office" xmlns:oel="http://schemas.microsoft.com/office/2019/extlst" xmlns:r="http://schemas.openxmlformats.org/officeDocument/2006/relationships" xmlns:m="http://schemas.openxmlformats.org/officeDocument/2006/math" xmlns:v="urn:schemas-microsoft-com:vml" xmlns:wp14="http://schemas.microsoft.com/office/word/2010/wordprocessingDrawing" xmlns:wp="http://schemas.openxmlformats.org/drawingml/2006/wordprocessingDrawing" xmlns:w10="urn:schemas-microsoft-com:office:word" xmlns:w="http://schemas.openxmlformats.org/wordprocessingml/2006/main" xmlns:w14="http://schemas.microsoft.com/office/word/2010/wordml" xmlns:w15="http://schemas.microsoft.com/office/word/2012/wordml" xmlns:w16cex="http://schemas.microsoft.com/office/word/2018/wordml/cex" xmlns:w16cid="http://schemas.microsoft.com/office/word/2016/wordml/cid" xmlns:w16="http://schemas.microsoft.com/office/word/2018/wordml" xmlns:w16sdtdh="http://schemas.microsoft.com/office/word/2020/wordml/sdtdatahash" xmlns:w16se="http://schemas.microsoft.com/office/word/2015/wordml/symex" xmlns:wpg="http://schemas.microsoft.com/office/word/2010/wordprocessingGroup" xmlns:wpi="http://schemas.microsoft.com/office/word/2010/wordprocessingInk" xmlns:wne="http://schemas.microsoft.com/office/word/2006/wordml" xmlns:wps="http://schemas.microsoft.com/office/word/2010/wordprocessingShape" mc:Ignorable="w14 w15 w16se w16cid w16 w16cex w16sdtdh wp14">
   <w:footnote w:type="separator" w:id="-1">
     <w:p>
       <w:pPr>
@@ -690,7 +293,7 @@
 </file>
 
 <file path=word/numbering.xml><?xml version="1.0" encoding="utf-8"?>
-<w:numbering xmlns:wpc="http://schemas.microsoft.com/office/word/2010/wordprocessingCanvas" xmlns:cx="http://schemas.microsoft.com/office/drawing/2014/chartex" xmlns:cx1="http://schemas.microsoft.com/office/drawing/2015/9/8/chartex" xmlns:cx2="http://schemas.microsoft.com/office/drawing/2015/10/21/chartex" xmlns:cx3="http://schemas.microsoft.com/office/drawing/2016/5/9/chartex" xmlns:cx4="http://schemas.microsoft.com/office/drawing/2016/5/10/chartex" xmlns:cx5="http://schemas.microsoft.com/office/drawing/2016/5/11/chartex" xmlns:cx6="http://schemas.microsoft.com/office/drawing/2016/5/12/chartex" xmlns:cx7="http://schemas.microsoft.com/office/drawing/2016/5/13/chartex" xmlns:cx8="http://schemas.microsoft.com/office/drawing/2016/5/14/chartex" xmlns:mc="http://schemas.openxmlformats.org/markup-compatibility/2006" xmlns:aink="http://schemas.microsoft.com/office/drawing/2016/ink" xmlns:am3d="http://schemas.microsoft.com/office/drawing/2017/model3d" xmlns:o="urn:schemas-microsoft-com:office:office" xmlns:r="http://schemas.openxmlformats.org/officeDocument/2006/relationships" xmlns:m="http://schemas.openxmlformats.org/officeDocument/2006/math" xmlns:v="urn:schemas-microsoft-com:vml" xmlns:wp14="http://schemas.microsoft.com/office/word/2010/wordprocessingDrawing" xmlns:wp="http://schemas.openxmlformats.org/drawingml/2006/wordprocessingDrawing" xmlns:w10="urn:schemas-microsoft-com:office:word" xmlns:w="http://schemas.openxmlformats.org/wordprocessingml/2006/main" xmlns:w14="http://schemas.microsoft.com/office/word/2010/wordml" xmlns:w15="http://schemas.microsoft.com/office/word/2012/wordml" xmlns:w16cex="http://schemas.microsoft.com/office/word/2018/wordml/cex" xmlns:w16cid="http://schemas.microsoft.com/office/word/2016/wordml/cid" xmlns:w16="http://schemas.microsoft.com/office/word/2018/wordml" xmlns:w16se="http://schemas.microsoft.com/office/word/2015/wordml/symex" xmlns:wpg="http://schemas.microsoft.com/office/word/2010/wordprocessingGroup" xmlns:wpi="http://schemas.microsoft.com/office/word/2010/wordprocessingInk" xmlns:wne="http://schemas.microsoft.com/office/word/2006/wordml" xmlns:wps="http://schemas.microsoft.com/office/word/2010/wordprocessingShape" mc:Ignorable="w14 w15 w16se w16cid w16 w16cex wp14">
+<w:numbering xmlns:wpc="http://schemas.microsoft.com/office/word/2010/wordprocessingCanvas" xmlns:cx="http://schemas.microsoft.com/office/drawing/2014/chartex" xmlns:cx1="http://schemas.microsoft.com/office/drawing/2015/9/8/chartex" xmlns:cx2="http://schemas.microsoft.com/office/drawing/2015/10/21/chartex" xmlns:cx3="http://schemas.microsoft.com/office/drawing/2016/5/9/chartex" xmlns:cx4="http://schemas.microsoft.com/office/drawing/2016/5/10/chartex" xmlns:cx5="http://schemas.microsoft.com/office/drawing/2016/5/11/chartex" xmlns:cx6="http://schemas.microsoft.com/office/drawing/2016/5/12/chartex" xmlns:cx7="http://schemas.microsoft.com/office/drawing/2016/5/13/chartex" xmlns:cx8="http://schemas.microsoft.com/office/drawing/2016/5/14/chartex" xmlns:mc="http://schemas.openxmlformats.org/markup-compatibility/2006" xmlns:aink="http://schemas.microsoft.com/office/drawing/2016/ink" xmlns:am3d="http://schemas.microsoft.com/office/drawing/2017/model3d" xmlns:o="urn:schemas-microsoft-com:office:office" xmlns:oel="http://schemas.microsoft.com/office/2019/extlst" xmlns:r="http://schemas.openxmlformats.org/officeDocument/2006/relationships" xmlns:m="http://schemas.openxmlformats.org/officeDocument/2006/math" xmlns:v="urn:schemas-microsoft-com:vml" xmlns:wp14="http://schemas.microsoft.com/office/word/2010/wordprocessingDrawing" xmlns:wp="http://schemas.openxmlformats.org/drawingml/2006/wordprocessingDrawing" xmlns:w10="urn:schemas-microsoft-com:office:word" xmlns:w="http://schemas.openxmlformats.org/wordprocessingml/2006/main" xmlns:w14="http://schemas.microsoft.com/office/word/2010/wordml" xmlns:w15="http://schemas.microsoft.com/office/word/2012/wordml" xmlns:w16cex="http://schemas.microsoft.com/office/word/2018/wordml/cex" xmlns:w16cid="http://schemas.microsoft.com/office/word/2016/wordml/cid" xmlns:w16="http://schemas.microsoft.com/office/word/2018/wordml" xmlns:w16sdtdh="http://schemas.microsoft.com/office/word/2020/wordml/sdtdatahash" xmlns:w16se="http://schemas.microsoft.com/office/word/2015/wordml/symex" xmlns:wpg="http://schemas.microsoft.com/office/word/2010/wordprocessingGroup" xmlns:wpi="http://schemas.microsoft.com/office/word/2010/wordprocessingInk" xmlns:wne="http://schemas.microsoft.com/office/word/2006/wordml" xmlns:wps="http://schemas.microsoft.com/office/word/2010/wordprocessingShape" mc:Ignorable="w14 w15 w16se w16cid w16 w16cex w16sdtdh wp14">
   <w:abstractNum w:abstractNumId="0" w15:restartNumberingAfterBreak="0">
     <w:nsid w:val="0A3A7F64"/>
     <w:multiLevelType w:val="hybridMultilevel"/>
@@ -1864,7 +1467,7 @@
     <w:lvl w:ilvl="0">
       <w:start w:val="1"/>
       <w:numFmt w:val="decimal"/>
-      <w:pStyle w:val="Ttulo1"/>
+      <w:pStyle w:val="Heading1"/>
       <w:lvlText w:val="%1"/>
       <w:lvlJc w:val="left"/>
       <w:pPr>
@@ -1874,7 +1477,7 @@
     <w:lvl w:ilvl="1">
       <w:start w:val="1"/>
       <w:numFmt w:val="decimal"/>
-      <w:pStyle w:val="Ttulo2"/>
+      <w:pStyle w:val="Heading2"/>
       <w:lvlText w:val="%1.%2"/>
       <w:lvlJc w:val="left"/>
       <w:pPr>
@@ -1884,7 +1487,7 @@
     <w:lvl w:ilvl="2">
       <w:start w:val="1"/>
       <w:numFmt w:val="decimal"/>
-      <w:pStyle w:val="Ttulo3"/>
+      <w:pStyle w:val="Heading3"/>
       <w:lvlText w:val="%1.%2.%3"/>
       <w:lvlJc w:val="left"/>
       <w:pPr>
@@ -1894,7 +1497,7 @@
     <w:lvl w:ilvl="3">
       <w:start w:val="1"/>
       <w:numFmt w:val="decimal"/>
-      <w:pStyle w:val="Ttulo4"/>
+      <w:pStyle w:val="Heading4"/>
       <w:lvlText w:val="%1.%2.%3.%4"/>
       <w:lvlJc w:val="left"/>
       <w:pPr>
@@ -1904,7 +1507,7 @@
     <w:lvl w:ilvl="4">
       <w:start w:val="1"/>
       <w:numFmt w:val="decimal"/>
-      <w:pStyle w:val="Ttulo5"/>
+      <w:pStyle w:val="Heading5"/>
       <w:lvlText w:val="%1.%2.%3.%4.%5"/>
       <w:lvlJc w:val="left"/>
       <w:pPr>
@@ -1914,7 +1517,7 @@
     <w:lvl w:ilvl="5">
       <w:start w:val="1"/>
       <w:numFmt w:val="decimal"/>
-      <w:pStyle w:val="Ttulo6"/>
+      <w:pStyle w:val="Heading6"/>
       <w:lvlText w:val="%1.%2.%3.%4.%5.%6"/>
       <w:lvlJc w:val="left"/>
       <w:pPr>
@@ -1924,7 +1527,7 @@
     <w:lvl w:ilvl="6">
       <w:start w:val="1"/>
       <w:numFmt w:val="decimal"/>
-      <w:pStyle w:val="Ttulo7"/>
+      <w:pStyle w:val="Heading7"/>
       <w:lvlText w:val="%1.%2.%3.%4.%5.%6.%7"/>
       <w:lvlJc w:val="left"/>
       <w:pPr>
@@ -1934,7 +1537,7 @@
     <w:lvl w:ilvl="7">
       <w:start w:val="1"/>
       <w:numFmt w:val="decimal"/>
-      <w:pStyle w:val="Ttulo8"/>
+      <w:pStyle w:val="Heading8"/>
       <w:lvlText w:val="%1.%2.%3.%4.%5.%6.%7.%8"/>
       <w:lvlJc w:val="left"/>
       <w:pPr>
@@ -1944,7 +1547,7 @@
     <w:lvl w:ilvl="8">
       <w:start w:val="1"/>
       <w:numFmt w:val="decimal"/>
-      <w:pStyle w:val="Ttulo9"/>
+      <w:pStyle w:val="Heading9"/>
       <w:lvlText w:val="%1.%2.%3.%4.%5.%6.%7.%8.%9"/>
       <w:lvlJc w:val="left"/>
       <w:pPr>
@@ -2436,59 +2039,59 @@
       </w:pPr>
     </w:lvl>
   </w:abstractNum>
-  <w:num w:numId="1">
+  <w:num w:numId="1" w16cid:durableId="1280338452">
     <w:abstractNumId w:val="0"/>
   </w:num>
-  <w:num w:numId="2">
+  <w:num w:numId="2" w16cid:durableId="355543600">
     <w:abstractNumId w:val="15"/>
   </w:num>
-  <w:num w:numId="3">
+  <w:num w:numId="3" w16cid:durableId="1542670752">
     <w:abstractNumId w:val="12"/>
   </w:num>
-  <w:num w:numId="4">
+  <w:num w:numId="4" w16cid:durableId="1242331361">
     <w:abstractNumId w:val="7"/>
   </w:num>
-  <w:num w:numId="5">
+  <w:num w:numId="5" w16cid:durableId="1495680525">
     <w:abstractNumId w:val="14"/>
   </w:num>
-  <w:num w:numId="6">
+  <w:num w:numId="6" w16cid:durableId="1795438021">
     <w:abstractNumId w:val="13"/>
   </w:num>
-  <w:num w:numId="7">
+  <w:num w:numId="7" w16cid:durableId="806582658">
     <w:abstractNumId w:val="5"/>
   </w:num>
-  <w:num w:numId="8">
+  <w:num w:numId="8" w16cid:durableId="1947687858">
     <w:abstractNumId w:val="6"/>
   </w:num>
-  <w:num w:numId="9">
+  <w:num w:numId="9" w16cid:durableId="1031303817">
     <w:abstractNumId w:val="9"/>
   </w:num>
-  <w:num w:numId="10">
+  <w:num w:numId="10" w16cid:durableId="1615597560">
     <w:abstractNumId w:val="4"/>
   </w:num>
-  <w:num w:numId="11">
+  <w:num w:numId="11" w16cid:durableId="321934587">
     <w:abstractNumId w:val="10"/>
   </w:num>
-  <w:num w:numId="12">
+  <w:num w:numId="12" w16cid:durableId="1325936768">
     <w:abstractNumId w:val="11"/>
   </w:num>
-  <w:num w:numId="13">
+  <w:num w:numId="13" w16cid:durableId="230819876">
     <w:abstractNumId w:val="3"/>
   </w:num>
-  <w:num w:numId="14">
+  <w:num w:numId="14" w16cid:durableId="1106854410">
     <w:abstractNumId w:val="2"/>
   </w:num>
-  <w:num w:numId="15">
+  <w:num w:numId="15" w16cid:durableId="161508911">
     <w:abstractNumId w:val="8"/>
   </w:num>
-  <w:num w:numId="16">
+  <w:num w:numId="16" w16cid:durableId="1655066592">
     <w:abstractNumId w:val="1"/>
   </w:num>
 </w:numbering>
 </file>
 
 <file path=word/styles.xml><?xml version="1.0" encoding="utf-8"?>
-<w:styles xmlns:mc="http://schemas.openxmlformats.org/markup-compatibility/2006" xmlns:r="http://schemas.openxmlformats.org/officeDocument/2006/relationships" xmlns:w="http://schemas.openxmlformats.org/wordprocessingml/2006/main" xmlns:w14="http://schemas.microsoft.com/office/word/2010/wordml" xmlns:w15="http://schemas.microsoft.com/office/word/2012/wordml" xmlns:w16cex="http://schemas.microsoft.com/office/word/2018/wordml/cex" xmlns:w16cid="http://schemas.microsoft.com/office/word/2016/wordml/cid" xmlns:w16="http://schemas.microsoft.com/office/word/2018/wordml" xmlns:w16se="http://schemas.microsoft.com/office/word/2015/wordml/symex" mc:Ignorable="w14 w15 w16se w16cid w16 w16cex">
+<w:styles xmlns:mc="http://schemas.openxmlformats.org/markup-compatibility/2006" xmlns:r="http://schemas.openxmlformats.org/officeDocument/2006/relationships" xmlns:w="http://schemas.openxmlformats.org/wordprocessingml/2006/main" xmlns:w14="http://schemas.microsoft.com/office/word/2010/wordml" xmlns:w15="http://schemas.microsoft.com/office/word/2012/wordml" xmlns:w16cex="http://schemas.microsoft.com/office/word/2018/wordml/cex" xmlns:w16cid="http://schemas.microsoft.com/office/word/2016/wordml/cid" xmlns:w16="http://schemas.microsoft.com/office/word/2018/wordml" xmlns:w16sdtdh="http://schemas.microsoft.com/office/word/2020/wordml/sdtdatahash" xmlns:w16se="http://schemas.microsoft.com/office/word/2015/wordml/symex" mc:Ignorable="w14 w15 w16se w16cid w16 w16cex w16sdtdh">
   <w:docDefaults>
     <w:rPrDefault>
       <w:rPr>
@@ -2891,11 +2494,11 @@
       <w:ind w:firstLine="709"/>
     </w:pPr>
   </w:style>
-  <w:style w:type="paragraph" w:styleId="Ttulo1">
+  <w:style w:type="paragraph" w:styleId="Heading1">
     <w:name w:val="heading 1"/>
     <w:basedOn w:val="Normal"/>
     <w:next w:val="Normal"/>
-    <w:link w:val="Ttulo1Char"/>
+    <w:link w:val="Heading1Char"/>
     <w:uiPriority w:val="9"/>
     <w:qFormat/>
     <w:rsid w:val="00E61B88"/>
@@ -2915,11 +2518,11 @@
       <w:szCs w:val="32"/>
     </w:rPr>
   </w:style>
-  <w:style w:type="paragraph" w:styleId="Ttulo2">
+  <w:style w:type="paragraph" w:styleId="Heading2">
     <w:name w:val="heading 2"/>
     <w:basedOn w:val="Normal"/>
     <w:next w:val="Normal"/>
-    <w:link w:val="Ttulo2Char"/>
+    <w:link w:val="Heading2Char"/>
     <w:uiPriority w:val="9"/>
     <w:unhideWhenUsed/>
     <w:qFormat/>
@@ -2941,11 +2544,11 @@
       <w:szCs w:val="26"/>
     </w:rPr>
   </w:style>
-  <w:style w:type="paragraph" w:styleId="Ttulo3">
+  <w:style w:type="paragraph" w:styleId="Heading3">
     <w:name w:val="heading 3"/>
     <w:basedOn w:val="Normal"/>
     <w:next w:val="Normal"/>
-    <w:link w:val="Ttulo3Char"/>
+    <w:link w:val="Heading3Char"/>
     <w:uiPriority w:val="9"/>
     <w:unhideWhenUsed/>
     <w:qFormat/>
@@ -2966,11 +2569,11 @@
       <w:szCs w:val="24"/>
     </w:rPr>
   </w:style>
-  <w:style w:type="paragraph" w:styleId="Ttulo4">
+  <w:style w:type="paragraph" w:styleId="Heading4">
     <w:name w:val="heading 4"/>
     <w:basedOn w:val="Normal"/>
     <w:next w:val="Normal"/>
-    <w:link w:val="Ttulo4Char"/>
+    <w:link w:val="Heading4Char"/>
     <w:uiPriority w:val="9"/>
     <w:unhideWhenUsed/>
     <w:qFormat/>
@@ -2991,11 +2594,11 @@
       <w:iCs/>
     </w:rPr>
   </w:style>
-  <w:style w:type="paragraph" w:styleId="Ttulo5">
+  <w:style w:type="paragraph" w:styleId="Heading5">
     <w:name w:val="heading 5"/>
     <w:basedOn w:val="Normal"/>
     <w:next w:val="Normal"/>
-    <w:link w:val="Ttulo5Char"/>
+    <w:link w:val="Heading5Char"/>
     <w:uiPriority w:val="9"/>
     <w:semiHidden/>
     <w:unhideWhenUsed/>
@@ -3015,11 +2618,11 @@
       <w:i/>
     </w:rPr>
   </w:style>
-  <w:style w:type="paragraph" w:styleId="Ttulo6">
+  <w:style w:type="paragraph" w:styleId="Heading6">
     <w:name w:val="heading 6"/>
     <w:basedOn w:val="Normal"/>
     <w:next w:val="Normal"/>
-    <w:link w:val="Ttulo6Char"/>
+    <w:link w:val="Heading6Char"/>
     <w:uiPriority w:val="9"/>
     <w:semiHidden/>
     <w:unhideWhenUsed/>
@@ -3039,11 +2642,11 @@
       <w:color w:val="1F3763" w:themeColor="accent1" w:themeShade="7F"/>
     </w:rPr>
   </w:style>
-  <w:style w:type="paragraph" w:styleId="Ttulo7">
+  <w:style w:type="paragraph" w:styleId="Heading7">
     <w:name w:val="heading 7"/>
     <w:basedOn w:val="Normal"/>
     <w:next w:val="Normal"/>
-    <w:link w:val="Ttulo7Char"/>
+    <w:link w:val="Heading7Char"/>
     <w:uiPriority w:val="9"/>
     <w:semiHidden/>
     <w:unhideWhenUsed/>
@@ -3065,11 +2668,11 @@
       <w:color w:val="1F3763" w:themeColor="accent1" w:themeShade="7F"/>
     </w:rPr>
   </w:style>
-  <w:style w:type="paragraph" w:styleId="Ttulo8">
+  <w:style w:type="paragraph" w:styleId="Heading8">
     <w:name w:val="heading 8"/>
     <w:basedOn w:val="Normal"/>
     <w:next w:val="Normal"/>
-    <w:link w:val="Ttulo8Char"/>
+    <w:link w:val="Heading8Char"/>
     <w:uiPriority w:val="9"/>
     <w:semiHidden/>
     <w:unhideWhenUsed/>
@@ -3091,11 +2694,11 @@
       <w:szCs w:val="21"/>
     </w:rPr>
   </w:style>
-  <w:style w:type="paragraph" w:styleId="Ttulo9">
+  <w:style w:type="paragraph" w:styleId="Heading9">
     <w:name w:val="heading 9"/>
     <w:basedOn w:val="Normal"/>
     <w:next w:val="Normal"/>
-    <w:link w:val="Ttulo9Char"/>
+    <w:link w:val="Heading9Char"/>
     <w:uiPriority w:val="9"/>
     <w:semiHidden/>
     <w:unhideWhenUsed/>
@@ -3119,13 +2722,13 @@
       <w:szCs w:val="21"/>
     </w:rPr>
   </w:style>
-  <w:style w:type="character" w:default="1" w:styleId="Fontepargpadro">
+  <w:style w:type="character" w:default="1" w:styleId="DefaultParagraphFont">
     <w:name w:val="Default Paragraph Font"/>
     <w:uiPriority w:val="1"/>
     <w:semiHidden/>
     <w:unhideWhenUsed/>
   </w:style>
-  <w:style w:type="table" w:default="1" w:styleId="Tabelanormal">
+  <w:style w:type="table" w:default="1" w:styleId="TableNormal">
     <w:name w:val="Normal Table"/>
     <w:uiPriority w:val="99"/>
     <w:semiHidden/>
@@ -3140,16 +2743,16 @@
       </w:tblCellMar>
     </w:tblPr>
   </w:style>
-  <w:style w:type="numbering" w:default="1" w:styleId="Semlista">
+  <w:style w:type="numbering" w:default="1" w:styleId="NoList">
     <w:name w:val="No List"/>
     <w:uiPriority w:val="99"/>
     <w:semiHidden/>
     <w:unhideWhenUsed/>
   </w:style>
-  <w:style w:type="character" w:customStyle="1" w:styleId="Ttulo1Char">
-    <w:name w:val="Título 1 Char"/>
-    <w:basedOn w:val="Fontepargpadro"/>
-    <w:link w:val="Ttulo1"/>
+  <w:style w:type="character" w:customStyle="1" w:styleId="Heading1Char">
+    <w:name w:val="Heading 1 Char"/>
+    <w:basedOn w:val="DefaultParagraphFont"/>
+    <w:link w:val="Heading1"/>
     <w:uiPriority w:val="9"/>
     <w:rsid w:val="00E61B88"/>
     <w:rPr>
@@ -3159,10 +2762,10 @@
       <w:szCs w:val="32"/>
     </w:rPr>
   </w:style>
-  <w:style w:type="character" w:customStyle="1" w:styleId="Ttulo2Char">
-    <w:name w:val="Título 2 Char"/>
-    <w:basedOn w:val="Fontepargpadro"/>
-    <w:link w:val="Ttulo2"/>
+  <w:style w:type="character" w:customStyle="1" w:styleId="Heading2Char">
+    <w:name w:val="Heading 2 Char"/>
+    <w:basedOn w:val="DefaultParagraphFont"/>
+    <w:link w:val="Heading2"/>
     <w:uiPriority w:val="9"/>
     <w:rsid w:val="00E61B88"/>
     <w:rPr>
@@ -3172,7 +2775,7 @@
       <w:szCs w:val="26"/>
     </w:rPr>
   </w:style>
-  <w:style w:type="paragraph" w:styleId="Sumrio1">
+  <w:style w:type="paragraph" w:styleId="TOC1">
     <w:name w:val="toc 1"/>
     <w:basedOn w:val="Normal"/>
     <w:next w:val="Normal"/>
@@ -3190,7 +2793,7 @@
   </w:style>
   <w:style w:type="character" w:styleId="Hyperlink">
     <w:name w:val="Hyperlink"/>
-    <w:basedOn w:val="Fontepargpadro"/>
+    <w:basedOn w:val="DefaultParagraphFont"/>
     <w:uiPriority w:val="99"/>
     <w:unhideWhenUsed/>
     <w:rsid w:val="00A635D0"/>
@@ -3199,10 +2802,10 @@
       <w:u w:val="single"/>
     </w:rPr>
   </w:style>
-  <w:style w:type="character" w:customStyle="1" w:styleId="Ttulo3Char">
-    <w:name w:val="Título 3 Char"/>
-    <w:basedOn w:val="Fontepargpadro"/>
-    <w:link w:val="Ttulo3"/>
+  <w:style w:type="character" w:customStyle="1" w:styleId="Heading3Char">
+    <w:name w:val="Heading 3 Char"/>
+    <w:basedOn w:val="DefaultParagraphFont"/>
+    <w:link w:val="Heading3"/>
     <w:uiPriority w:val="9"/>
     <w:rsid w:val="00AD754E"/>
     <w:rPr>
@@ -3211,7 +2814,7 @@
       <w:szCs w:val="24"/>
     </w:rPr>
   </w:style>
-  <w:style w:type="paragraph" w:styleId="Sumrio2">
+  <w:style w:type="paragraph" w:styleId="TOC2">
     <w:name w:val="toc 2"/>
     <w:basedOn w:val="Normal"/>
     <w:next w:val="Normal"/>
@@ -3224,11 +2827,11 @@
       <w:ind w:left="240"/>
     </w:pPr>
   </w:style>
-  <w:style w:type="paragraph" w:styleId="Ttulo">
+  <w:style w:type="paragraph" w:styleId="Title">
     <w:name w:val="Title"/>
     <w:basedOn w:val="Normal"/>
     <w:next w:val="Normal"/>
-    <w:link w:val="TtuloChar"/>
+    <w:link w:val="TitleChar"/>
     <w:uiPriority w:val="10"/>
     <w:qFormat/>
     <w:rsid w:val="00133393"/>
@@ -3246,10 +2849,10 @@
       <w:szCs w:val="56"/>
     </w:rPr>
   </w:style>
-  <w:style w:type="character" w:customStyle="1" w:styleId="TtuloChar">
-    <w:name w:val="Título Char"/>
-    <w:basedOn w:val="Fontepargpadro"/>
-    <w:link w:val="Ttulo"/>
+  <w:style w:type="character" w:customStyle="1" w:styleId="TitleChar">
+    <w:name w:val="Title Char"/>
+    <w:basedOn w:val="DefaultParagraphFont"/>
+    <w:link w:val="Title"/>
     <w:uiPriority w:val="10"/>
     <w:rsid w:val="00133393"/>
     <w:rPr>
@@ -3260,10 +2863,10 @@
       <w:szCs w:val="56"/>
     </w:rPr>
   </w:style>
-  <w:style w:type="character" w:customStyle="1" w:styleId="Ttulo4Char">
-    <w:name w:val="Título 4 Char"/>
-    <w:basedOn w:val="Fontepargpadro"/>
-    <w:link w:val="Ttulo4"/>
+  <w:style w:type="character" w:customStyle="1" w:styleId="Heading4Char">
+    <w:name w:val="Heading 4 Char"/>
+    <w:basedOn w:val="DefaultParagraphFont"/>
+    <w:link w:val="Heading4"/>
     <w:uiPriority w:val="9"/>
     <w:rsid w:val="00133393"/>
     <w:rPr>
@@ -3272,7 +2875,7 @@
       <w:iCs/>
     </w:rPr>
   </w:style>
-  <w:style w:type="paragraph" w:styleId="PargrafodaLista">
+  <w:style w:type="paragraph" w:styleId="ListParagraph">
     <w:name w:val="List Paragraph"/>
     <w:basedOn w:val="Normal"/>
     <w:uiPriority w:val="34"/>
@@ -3283,9 +2886,9 @@
       <w:contextualSpacing/>
     </w:pPr>
   </w:style>
-  <w:style w:type="character" w:styleId="MenoPendente">
+  <w:style w:type="character" w:styleId="UnresolvedMention">
     <w:name w:val="Unresolved Mention"/>
-    <w:basedOn w:val="Fontepargpadro"/>
+    <w:basedOn w:val="DefaultParagraphFont"/>
     <w:uiPriority w:val="99"/>
     <w:semiHidden/>
     <w:unhideWhenUsed/>
@@ -3295,10 +2898,10 @@
       <w:shd w:val="clear" w:color="auto" w:fill="E1DFDD"/>
     </w:rPr>
   </w:style>
-  <w:style w:type="character" w:customStyle="1" w:styleId="Ttulo5Char">
-    <w:name w:val="Título 5 Char"/>
-    <w:basedOn w:val="Fontepargpadro"/>
-    <w:link w:val="Ttulo5"/>
+  <w:style w:type="character" w:customStyle="1" w:styleId="Heading5Char">
+    <w:name w:val="Heading 5 Char"/>
+    <w:basedOn w:val="DefaultParagraphFont"/>
+    <w:link w:val="Heading5"/>
     <w:uiPriority w:val="9"/>
     <w:semiHidden/>
     <w:rsid w:val="00133393"/>
@@ -3307,10 +2910,10 @@
       <w:i/>
     </w:rPr>
   </w:style>
-  <w:style w:type="character" w:customStyle="1" w:styleId="Ttulo6Char">
-    <w:name w:val="Título 6 Char"/>
-    <w:basedOn w:val="Fontepargpadro"/>
-    <w:link w:val="Ttulo6"/>
+  <w:style w:type="character" w:customStyle="1" w:styleId="Heading6Char">
+    <w:name w:val="Heading 6 Char"/>
+    <w:basedOn w:val="DefaultParagraphFont"/>
+    <w:link w:val="Heading6"/>
     <w:uiPriority w:val="9"/>
     <w:semiHidden/>
     <w:rsid w:val="0014102F"/>
@@ -3319,10 +2922,10 @@
       <w:color w:val="1F3763" w:themeColor="accent1" w:themeShade="7F"/>
     </w:rPr>
   </w:style>
-  <w:style w:type="character" w:customStyle="1" w:styleId="Ttulo7Char">
-    <w:name w:val="Título 7 Char"/>
-    <w:basedOn w:val="Fontepargpadro"/>
-    <w:link w:val="Ttulo7"/>
+  <w:style w:type="character" w:customStyle="1" w:styleId="Heading7Char">
+    <w:name w:val="Heading 7 Char"/>
+    <w:basedOn w:val="DefaultParagraphFont"/>
+    <w:link w:val="Heading7"/>
     <w:uiPriority w:val="9"/>
     <w:semiHidden/>
     <w:rsid w:val="0014102F"/>
@@ -3333,10 +2936,10 @@
       <w:color w:val="1F3763" w:themeColor="accent1" w:themeShade="7F"/>
     </w:rPr>
   </w:style>
-  <w:style w:type="character" w:customStyle="1" w:styleId="Ttulo8Char">
-    <w:name w:val="Título 8 Char"/>
-    <w:basedOn w:val="Fontepargpadro"/>
-    <w:link w:val="Ttulo8"/>
+  <w:style w:type="character" w:customStyle="1" w:styleId="Heading8Char">
+    <w:name w:val="Heading 8 Char"/>
+    <w:basedOn w:val="DefaultParagraphFont"/>
+    <w:link w:val="Heading8"/>
     <w:uiPriority w:val="9"/>
     <w:semiHidden/>
     <w:rsid w:val="0014102F"/>
@@ -3347,10 +2950,10 @@
       <w:szCs w:val="21"/>
     </w:rPr>
   </w:style>
-  <w:style w:type="character" w:customStyle="1" w:styleId="Ttulo9Char">
-    <w:name w:val="Título 9 Char"/>
-    <w:basedOn w:val="Fontepargpadro"/>
-    <w:link w:val="Ttulo9"/>
+  <w:style w:type="character" w:customStyle="1" w:styleId="Heading9Char">
+    <w:name w:val="Heading 9 Char"/>
+    <w:basedOn w:val="DefaultParagraphFont"/>
+    <w:link w:val="Heading9"/>
     <w:uiPriority w:val="9"/>
     <w:semiHidden/>
     <w:rsid w:val="0014102F"/>
@@ -3363,7 +2966,7 @@
       <w:szCs w:val="21"/>
     </w:rPr>
   </w:style>
-  <w:style w:type="paragraph" w:styleId="Sumrio3">
+  <w:style w:type="paragraph" w:styleId="TOC3">
     <w:name w:val="toc 3"/>
     <w:basedOn w:val="Normal"/>
     <w:next w:val="Normal"/>
@@ -3376,7 +2979,7 @@
       <w:ind w:left="480"/>
     </w:pPr>
   </w:style>
-  <w:style w:type="paragraph" w:styleId="Sumrio4">
+  <w:style w:type="paragraph" w:styleId="TOC4">
     <w:name w:val="toc 4"/>
     <w:basedOn w:val="Normal"/>
     <w:next w:val="Normal"/>
@@ -3389,10 +2992,10 @@
       <w:ind w:left="720"/>
     </w:pPr>
   </w:style>
-  <w:style w:type="paragraph" w:styleId="Cabealho">
+  <w:style w:type="paragraph" w:styleId="Header">
     <w:name w:val="header"/>
     <w:basedOn w:val="Normal"/>
-    <w:link w:val="CabealhoChar"/>
+    <w:link w:val="HeaderChar"/>
     <w:uiPriority w:val="99"/>
     <w:unhideWhenUsed/>
     <w:rsid w:val="00D72469"/>
@@ -3404,20 +3007,20 @@
       <w:spacing w:before="0"/>
     </w:pPr>
   </w:style>
-  <w:style w:type="character" w:customStyle="1" w:styleId="CabealhoChar">
-    <w:name w:val="Cabeçalho Char"/>
-    <w:basedOn w:val="Fontepargpadro"/>
-    <w:link w:val="Cabealho"/>
+  <w:style w:type="character" w:customStyle="1" w:styleId="HeaderChar">
+    <w:name w:val="Header Char"/>
+    <w:basedOn w:val="DefaultParagraphFont"/>
+    <w:link w:val="Header"/>
     <w:uiPriority w:val="99"/>
     <w:rsid w:val="00D72469"/>
     <w:rPr>
       <w:rFonts w:ascii="Arial" w:hAnsi="Arial"/>
     </w:rPr>
   </w:style>
-  <w:style w:type="paragraph" w:styleId="Rodap">
+  <w:style w:type="paragraph" w:styleId="Footer">
     <w:name w:val="footer"/>
     <w:basedOn w:val="Normal"/>
-    <w:link w:val="RodapChar"/>
+    <w:link w:val="FooterChar"/>
     <w:uiPriority w:val="99"/>
     <w:unhideWhenUsed/>
     <w:rsid w:val="00D72469"/>
@@ -3429,20 +3032,20 @@
       <w:spacing w:before="0"/>
     </w:pPr>
   </w:style>
-  <w:style w:type="character" w:customStyle="1" w:styleId="RodapChar">
-    <w:name w:val="Rodapé Char"/>
-    <w:basedOn w:val="Fontepargpadro"/>
-    <w:link w:val="Rodap"/>
+  <w:style w:type="character" w:customStyle="1" w:styleId="FooterChar">
+    <w:name w:val="Footer Char"/>
+    <w:basedOn w:val="DefaultParagraphFont"/>
+    <w:link w:val="Footer"/>
     <w:uiPriority w:val="99"/>
     <w:rsid w:val="00D72469"/>
     <w:rPr>
       <w:rFonts w:ascii="Arial" w:hAnsi="Arial"/>
     </w:rPr>
   </w:style>
-  <w:style w:type="paragraph" w:styleId="Pr-formataoHTML">
+  <w:style w:type="paragraph" w:styleId="HTMLPreformatted">
     <w:name w:val="HTML Preformatted"/>
     <w:basedOn w:val="Normal"/>
-    <w:link w:val="Pr-formataoHTMLChar"/>
+    <w:link w:val="HTMLPreformattedChar"/>
     <w:uiPriority w:val="99"/>
     <w:semiHidden/>
     <w:unhideWhenUsed/>
@@ -3476,10 +3079,10 @@
       <w:lang w:eastAsia="pt-BR"/>
     </w:rPr>
   </w:style>
-  <w:style w:type="character" w:customStyle="1" w:styleId="Pr-formataoHTMLChar">
-    <w:name w:val="Pré-formatação HTML Char"/>
-    <w:basedOn w:val="Fontepargpadro"/>
-    <w:link w:val="Pr-formataoHTML"/>
+  <w:style w:type="character" w:customStyle="1" w:styleId="HTMLPreformattedChar">
+    <w:name w:val="HTML Preformatted Char"/>
+    <w:basedOn w:val="DefaultParagraphFont"/>
+    <w:link w:val="HTMLPreformatted"/>
     <w:uiPriority w:val="99"/>
     <w:semiHidden/>
     <w:rsid w:val="00C003F0"/>

</xml_diff>

<commit_message>
Continue in page 21
</commit_message>
<xml_diff>
--- a/Documents/Notebook Notes.docx
+++ b/Documents/Notebook Notes.docx
@@ -225,11 +225,109 @@
       <w:bookmarkEnd w:id="0"/>
     </w:p>
     <w:p>
+      <w:pPr>
+        <w:pStyle w:val="Heading2"/>
+        <w:rPr>
+          <w:lang w:val="en-US"/>
+        </w:rPr>
+      </w:pPr>
       <w:r>
         <w:rPr>
           <w:lang w:val="en-US"/>
         </w:rPr>
-        <w:t>Lorem ipsum</w:t>
+        <w:t>What’s a predicate?</w:t>
+      </w:r>
+    </w:p>
+    <w:p>
+      <w:pPr>
+        <w:rPr>
+          <w:lang w:val="en-US"/>
+        </w:rPr>
+      </w:pPr>
+      <w:r>
+        <w:rPr>
+          <w:lang w:val="en-US"/>
+        </w:rPr>
+        <w:t>The word predicate is often used in mathematics to mean something</w:t>
+      </w:r>
+      <w:r>
+        <w:rPr>
+          <w:lang w:val="en-US"/>
+        </w:rPr>
+        <w:t xml:space="preserve"> </w:t>
+      </w:r>
+      <w:r>
+        <w:rPr>
+          <w:lang w:val="en-US"/>
+        </w:rPr>
+        <w:t>function-like that takes a value for an argument and returns true or false. Java 8 would also allow you to write</w:t>
+      </w:r>
+      <w:r>
+        <w:rPr>
+          <w:lang w:val="en-US"/>
+        </w:rPr>
+        <w:t xml:space="preserve"> </w:t>
+      </w:r>
+      <w:r>
+        <w:rPr>
+          <w:lang w:val="en-US"/>
+        </w:rPr>
+        <w:t>Function&lt;Apple, Boolean&gt;</w:t>
+      </w:r>
+      <w:r>
+        <w:rPr>
+          <w:lang w:val="en-US"/>
+        </w:rPr>
+        <w:t>.</w:t>
+      </w:r>
+      <w:r>
+        <w:rPr>
+          <w:lang w:val="en-US"/>
+        </w:rPr>
+        <w:t xml:space="preserve"> </w:t>
+      </w:r>
+      <w:r>
+        <w:rPr>
+          <w:lang w:val="en-US"/>
+        </w:rPr>
+        <w:t>using Predicate&lt;Apple&gt; is more standard (and slightly more efficient</w:t>
+      </w:r>
+      <w:r>
+        <w:rPr>
+          <w:lang w:val="en-US"/>
+        </w:rPr>
+        <w:t xml:space="preserve">) than using </w:t>
+      </w:r>
+      <w:r>
+        <w:rPr>
+          <w:lang w:val="en-US"/>
+        </w:rPr>
+        <w:t>Function&lt;Apple, Boolean&gt; because</w:t>
+      </w:r>
+      <w:r>
+        <w:rPr>
+          <w:lang w:val="en-US"/>
+        </w:rPr>
+        <w:t xml:space="preserve"> </w:t>
+      </w:r>
+      <w:r>
+        <w:rPr>
+          <w:lang w:val="en-US"/>
+        </w:rPr>
+        <w:t>it avoids boxing a boolean into a Boolean).</w:t>
+      </w:r>
+    </w:p>
+    <w:p>
+      <w:pPr>
+        <w:rPr>
+          <w:lang w:val="en-US"/>
+        </w:rPr>
+      </w:pPr>
+      <w:r>
+        <w:rPr>
+          <w:lang w:val="en-US"/>
+        </w:rPr>
+        <w:t>S</w:t>
       </w:r>
     </w:p>
     <w:sectPr>

</xml_diff>

<commit_message>
Continue in page 28
</commit_message>
<xml_diff>
--- a/Documents/Notebook Notes.docx
+++ b/Documents/Notebook Notes.docx
@@ -314,7 +314,21 @@
         <w:rPr>
           <w:lang w:val="en-US"/>
         </w:rPr>
-        <w:t>it avoids boxing a boolean into a Boolean).</w:t>
+        <w:t xml:space="preserve">it avoids boxing a </w:t>
+      </w:r>
+      <w:proofErr w:type="spellStart"/>
+      <w:r>
+        <w:rPr>
+          <w:lang w:val="en-US"/>
+        </w:rPr>
+        <w:t>boolean</w:t>
+      </w:r>
+      <w:proofErr w:type="spellEnd"/>
+      <w:r>
+        <w:rPr>
+          <w:lang w:val="en-US"/>
+        </w:rPr>
+        <w:t xml:space="preserve"> into a Boolean).</w:t>
       </w:r>
     </w:p>
     <w:p>
@@ -323,12 +337,118 @@
           <w:lang w:val="en-US"/>
         </w:rPr>
       </w:pPr>
-      <w:r>
-        <w:rPr>
-          <w:lang w:val="en-US"/>
-        </w:rPr>
-        <w:t>S</w:t>
-      </w:r>
+    </w:p>
+    <w:p>
+      <w:pPr>
+        <w:pStyle w:val="Heading2"/>
+        <w:rPr>
+          <w:lang w:val="en-US"/>
+        </w:rPr>
+      </w:pPr>
+      <w:r>
+        <w:rPr>
+          <w:lang w:val="en-US"/>
+        </w:rPr>
+        <w:t>Behavior</w:t>
+      </w:r>
+      <w:r>
+        <w:rPr>
+          <w:lang w:val="en-US"/>
+        </w:rPr>
+        <w:t xml:space="preserve"> Parameterization</w:t>
+      </w:r>
+    </w:p>
+    <w:p>
+      <w:pPr>
+        <w:rPr>
+          <w:lang w:val="en-US"/>
+        </w:rPr>
+      </w:pPr>
+      <w:r>
+        <w:rPr>
+          <w:lang w:val="en-US"/>
+        </w:rPr>
+        <w:t>Behavior parameterization is a software development pattern that lets you handle frequent</w:t>
+      </w:r>
+      <w:r>
+        <w:rPr>
+          <w:lang w:val="en-US"/>
+        </w:rPr>
+        <w:t xml:space="preserve"> </w:t>
+      </w:r>
+      <w:r>
+        <w:rPr>
+          <w:lang w:val="en-US"/>
+        </w:rPr>
+        <w:t>requirement changes. In a nutshell, it means taking a block of code and making</w:t>
+      </w:r>
+      <w:r>
+        <w:rPr>
+          <w:lang w:val="en-US"/>
+        </w:rPr>
+        <w:t xml:space="preserve"> </w:t>
+      </w:r>
+      <w:r>
+        <w:rPr>
+          <w:lang w:val="en-US"/>
+        </w:rPr>
+        <w:t>it available without executing it. This block of code can be called later by other parts</w:t>
+      </w:r>
+      <w:r>
+        <w:rPr>
+          <w:lang w:val="en-US"/>
+        </w:rPr>
+        <w:t xml:space="preserve"> </w:t>
+      </w:r>
+      <w:r>
+        <w:rPr>
+          <w:lang w:val="en-US"/>
+        </w:rPr>
+        <w:t>of your programs, which means that you can defer the execution of that block of</w:t>
+      </w:r>
+      <w:r>
+        <w:rPr>
+          <w:lang w:val="en-US"/>
+        </w:rPr>
+        <w:t xml:space="preserve"> </w:t>
+      </w:r>
+      <w:r>
+        <w:rPr>
+          <w:lang w:val="en-US"/>
+        </w:rPr>
+        <w:t>code. For instance, you could pass the block of code as an argument to another</w:t>
+      </w:r>
+      <w:r>
+        <w:rPr>
+          <w:lang w:val="en-US"/>
+        </w:rPr>
+        <w:t xml:space="preserve"> </w:t>
+      </w:r>
+      <w:r>
+        <w:rPr>
+          <w:lang w:val="en-US"/>
+        </w:rPr>
+        <w:t>method that will execute it later. As a result, the method’s behavior is parameterized</w:t>
+      </w:r>
+      <w:r>
+        <w:rPr>
+          <w:lang w:val="en-US"/>
+        </w:rPr>
+        <w:t xml:space="preserve"> </w:t>
+      </w:r>
+      <w:r>
+        <w:rPr>
+          <w:lang w:val="en-US"/>
+        </w:rPr>
+        <w:t>based on that block of code.</w:t>
+      </w:r>
+    </w:p>
+    <w:p>
+      <w:pPr>
+        <w:rPr>
+          <w:lang w:val="en-US"/>
+        </w:rPr>
+      </w:pPr>
     </w:p>
     <w:sectPr>
       <w:pgSz w:w="11906" w:h="16838"/>

</xml_diff>